<commit_message>
Tuan 1 fix + tuan 2
Do an fix tuan 1 + add tuan 2
</commit_message>
<xml_diff>
--- a/Word/3116410093 Lộc Gia Phúc - DoAn - Tuan 1  .docx
+++ b/Word/3116410093 Lộc Gia Phúc - DoAn - Tuan 1  .docx
@@ -14,16 +14,7 @@
           <w:b/>
           <w:color w:val="0F243E" w:themeColor="text2" w:themeShade="80"/>
         </w:rPr>
-        <w:t xml:space="preserve">3116410093-  Lộc Gia Phúc- Tuần 1 phần </w:t>
-      </w:r>
-      <w:bookmarkStart w:id="0" w:name="_GoBack"/>
-      <w:bookmarkEnd w:id="0"/>
-      <w:r>
-        <w:rPr>
-          <w:b/>
-          <w:color w:val="0F243E" w:themeColor="text2" w:themeShade="80"/>
-        </w:rPr>
-        <w:t>1</w:t>
+        <w:t>3116410093-  Lộc Gia Phúc- Tuần 1 phần 1</w:t>
       </w:r>
     </w:p>
     <w:p>
@@ -80,7 +71,22 @@
           <w:b/>
           <w:color w:val="0F243E" w:themeColor="text2" w:themeShade="80"/>
         </w:rPr>
-        <w:t>Ưu điểm và nhược điểm của mô hình</w:t>
+        <w:t>Ưu và nhược điểm của mô hình thác nước?</w:t>
+      </w:r>
+    </w:p>
+    <w:p>
+      <w:pPr>
+        <w:rPr>
+          <w:b/>
+          <w:color w:val="0F243E" w:themeColor="text2" w:themeShade="80"/>
+        </w:rPr>
+      </w:pPr>
+      <w:r>
+        <w:rPr>
+          <w:b/>
+          <w:color w:val="0F243E" w:themeColor="text2" w:themeShade="80"/>
+        </w:rPr>
+        <w:t>Ưu điểm:</w:t>
       </w:r>
     </w:p>
     <w:p>
@@ -88,7 +94,7 @@
         <w:pStyle w:val="ListParagraph"/>
         <w:numPr>
           <w:ilvl w:val="0"/>
-          <w:numId w:val="2"/>
+          <w:numId w:val="3"/>
         </w:numPr>
         <w:rPr>
           <w:color w:val="000000" w:themeColor="text1"/>
@@ -98,7 +104,7 @@
         <w:rPr>
           <w:color w:val="000000" w:themeColor="text1"/>
         </w:rPr>
-        <w:t>Bắt buộc khách hàng đặc tả tất cả yêu cầu một cách chính xác và đầy đủ từ ban đầu.</w:t>
+        <w:t>Đây là mô hình đơn giản, dễ áp dụng, quy trình rõ ràng theo từng bước.</w:t>
       </w:r>
     </w:p>
     <w:p>
@@ -106,7 +112,7 @@
         <w:pStyle w:val="ListParagraph"/>
         <w:numPr>
           <w:ilvl w:val="0"/>
-          <w:numId w:val="2"/>
+          <w:numId w:val="3"/>
         </w:numPr>
         <w:rPr>
           <w:color w:val="000000" w:themeColor="text1"/>
@@ -116,19 +122,15 @@
         <w:rPr>
           <w:color w:val="000000" w:themeColor="text1"/>
         </w:rPr>
-        <w:t>Khách hàng thường phải chờ rất lâu để thấy đượ</w:t>
-      </w:r>
+        <w:t>Dễ quản lý và bả</w:t>
+      </w:r>
+      <w:bookmarkStart w:id="0" w:name="_GoBack"/>
+      <w:bookmarkEnd w:id="0"/>
       <w:r>
         <w:rPr>
           <w:color w:val="000000" w:themeColor="text1"/>
         </w:rPr>
-        <w:t>c phiê</w:t>
-      </w:r>
-      <w:r>
-        <w:rPr>
-          <w:color w:val="000000" w:themeColor="text1"/>
-        </w:rPr>
-        <w:t>n bản đầu tiên của sản phẩm.</w:t>
+        <w:t xml:space="preserve">o trì bởi cách tiếp cận tuyến tính và cố định theo từng bước. </w:t>
       </w:r>
     </w:p>
     <w:p>
@@ -136,7 +138,7 @@
         <w:pStyle w:val="ListParagraph"/>
         <w:numPr>
           <w:ilvl w:val="0"/>
-          <w:numId w:val="2"/>
+          <w:numId w:val="3"/>
         </w:numPr>
         <w:rPr>
           <w:color w:val="000000" w:themeColor="text1"/>
@@ -146,24 +148,131 @@
         <w:rPr>
           <w:color w:val="000000" w:themeColor="text1"/>
         </w:rPr>
-        <w:t>Dự án thường bị trẽ do nhóm khi làm việc tồn tại sự việc “dời deadline” tích lũy lên .</w:t>
+        <w:t xml:space="preserve">Các tiêu chí đầu vào và đầu ra được xác </w:t>
+      </w:r>
+      <w:r>
+        <w:t>định</w:t>
+      </w:r>
+      <w:r>
+        <w:rPr>
+          <w:color w:val="000000" w:themeColor="text1"/>
+        </w:rPr>
+        <w:t xml:space="preserve"> rõ ràng nên dễ dàng trong công tác kiểm tra chất lượng.</w:t>
       </w:r>
     </w:p>
     <w:p>
       <w:pPr>
+        <w:pStyle w:val="ListParagraph"/>
+        <w:numPr>
+          <w:ilvl w:val="0"/>
+          <w:numId w:val="3"/>
+        </w:numPr>
+        <w:rPr>
+          <w:color w:val="000000" w:themeColor="text1"/>
+        </w:rPr>
+      </w:pPr>
+      <w:r>
+        <w:rPr>
+          <w:color w:val="000000" w:themeColor="text1"/>
+        </w:rPr>
+        <w:t>Hoạt động hiệu quả trong các dự án nhỏ, với các yêu cầu rõ ràng.</w:t>
+      </w:r>
+    </w:p>
+    <w:p>
+      <w:pPr>
+        <w:pStyle w:val="ListParagraph"/>
+        <w:numPr>
+          <w:ilvl w:val="0"/>
+          <w:numId w:val="3"/>
+        </w:numPr>
+        <w:rPr>
+          <w:color w:val="000000" w:themeColor="text1"/>
+        </w:rPr>
+      </w:pPr>
+      <w:r>
+        <w:rPr>
+          <w:color w:val="000000" w:themeColor="text1"/>
+        </w:rPr>
+        <w:t>Có nhiều tài liệu cung cấp cho khách hàng.</w:t>
+      </w:r>
+    </w:p>
+    <w:p>
+      <w:pPr>
         <w:rPr>
           <w:b/>
           <w:color w:val="0F243E" w:themeColor="text2" w:themeShade="80"/>
         </w:rPr>
       </w:pPr>
+      <w:r>
+        <w:rPr>
+          <w:b/>
+          <w:color w:val="0F243E" w:themeColor="text2" w:themeShade="80"/>
+        </w:rPr>
+        <w:t>Nhược điểm:</w:t>
+      </w:r>
     </w:p>
     <w:p>
       <w:pPr>
+        <w:pStyle w:val="ListParagraph"/>
+        <w:numPr>
+          <w:ilvl w:val="0"/>
+          <w:numId w:val="4"/>
+        </w:numPr>
+      </w:pPr>
+      <w:r>
+        <w:t>Không phải mô hình lý tưởng cho các dự án lớn và dài ngày.</w:t>
+      </w:r>
+    </w:p>
+    <w:p>
+      <w:pPr>
+        <w:pStyle w:val="ListParagraph"/>
+        <w:numPr>
+          <w:ilvl w:val="0"/>
+          <w:numId w:val="4"/>
+        </w:numPr>
+      </w:pPr>
+      <w:r>
+        <w:t>Không hiệu quả đối với những dự án đối mặt với các yêu cầu không rõ ràng từ đầu.</w:t>
+      </w:r>
+    </w:p>
+    <w:p>
+      <w:pPr>
+        <w:pStyle w:val="ListParagraph"/>
+        <w:numPr>
+          <w:ilvl w:val="0"/>
+          <w:numId w:val="4"/>
+        </w:numPr>
+      </w:pPr>
+      <w:r>
+        <w:t>Khó thích ứng với thay đổi bao gồm yêu cầu, kế hoạch, phạm vi dự án…</w:t>
+      </w:r>
+    </w:p>
+    <w:p>
+      <w:pPr>
+        <w:pStyle w:val="ListParagraph"/>
+        <w:numPr>
+          <w:ilvl w:val="0"/>
+          <w:numId w:val="4"/>
+        </w:numPr>
+      </w:pPr>
+      <w:r>
+        <w:t>Độ trực quan thấp và giá trị chuyển giao chậm khi đến cuối chu trình người dùng mới nhìn thấy và sử dụng sản phẩm.</w:t>
+      </w:r>
+    </w:p>
+    <w:p>
+      <w:pPr>
         <w:rPr>
           <w:b/>
           <w:color w:val="0F243E" w:themeColor="text2" w:themeShade="80"/>
         </w:rPr>
       </w:pPr>
+      <w:r>
+        <w:rPr>
+          <w:b/>
+          <w:color w:val="0F243E" w:themeColor="text2" w:themeShade="80"/>
+        </w:rPr>
+        <w:t xml:space="preserve"> </w:t>
+      </w:r>
       <w:r>
         <w:rPr>
           <w:b/>
@@ -452,11 +561,243 @@
       </w:rPr>
     </w:lvl>
   </w:abstractNum>
+  <w:abstractNum w:abstractNumId="2" w15:restartNumberingAfterBreak="0">
+    <w:nsid w:val="39E308BA"/>
+    <w:multiLevelType w:val="hybridMultilevel"/>
+    <w:tmpl w:val="EA848F94"/>
+    <w:lvl w:ilvl="0" w:tplc="04090001">
+      <w:start w:val="1"/>
+      <w:numFmt w:val="bullet"/>
+      <w:lvlText w:val=""/>
+      <w:lvlJc w:val="left"/>
+      <w:pPr>
+        <w:ind w:left="720" w:hanging="360"/>
+      </w:pPr>
+      <w:rPr>
+        <w:rFonts w:ascii="Symbol" w:hAnsi="Symbol" w:hint="default"/>
+      </w:rPr>
+    </w:lvl>
+    <w:lvl w:ilvl="1" w:tplc="04090003" w:tentative="1">
+      <w:start w:val="1"/>
+      <w:numFmt w:val="bullet"/>
+      <w:lvlText w:val="o"/>
+      <w:lvlJc w:val="left"/>
+      <w:pPr>
+        <w:ind w:left="1440" w:hanging="360"/>
+      </w:pPr>
+      <w:rPr>
+        <w:rFonts w:ascii="Courier New" w:hAnsi="Courier New" w:cs="Courier New" w:hint="default"/>
+      </w:rPr>
+    </w:lvl>
+    <w:lvl w:ilvl="2" w:tplc="04090005" w:tentative="1">
+      <w:start w:val="1"/>
+      <w:numFmt w:val="bullet"/>
+      <w:lvlText w:val=""/>
+      <w:lvlJc w:val="left"/>
+      <w:pPr>
+        <w:ind w:left="2160" w:hanging="360"/>
+      </w:pPr>
+      <w:rPr>
+        <w:rFonts w:ascii="Wingdings" w:hAnsi="Wingdings" w:hint="default"/>
+      </w:rPr>
+    </w:lvl>
+    <w:lvl w:ilvl="3" w:tplc="04090001" w:tentative="1">
+      <w:start w:val="1"/>
+      <w:numFmt w:val="bullet"/>
+      <w:lvlText w:val=""/>
+      <w:lvlJc w:val="left"/>
+      <w:pPr>
+        <w:ind w:left="2880" w:hanging="360"/>
+      </w:pPr>
+      <w:rPr>
+        <w:rFonts w:ascii="Symbol" w:hAnsi="Symbol" w:hint="default"/>
+      </w:rPr>
+    </w:lvl>
+    <w:lvl w:ilvl="4" w:tplc="04090003" w:tentative="1">
+      <w:start w:val="1"/>
+      <w:numFmt w:val="bullet"/>
+      <w:lvlText w:val="o"/>
+      <w:lvlJc w:val="left"/>
+      <w:pPr>
+        <w:ind w:left="3600" w:hanging="360"/>
+      </w:pPr>
+      <w:rPr>
+        <w:rFonts w:ascii="Courier New" w:hAnsi="Courier New" w:cs="Courier New" w:hint="default"/>
+      </w:rPr>
+    </w:lvl>
+    <w:lvl w:ilvl="5" w:tplc="04090005" w:tentative="1">
+      <w:start w:val="1"/>
+      <w:numFmt w:val="bullet"/>
+      <w:lvlText w:val=""/>
+      <w:lvlJc w:val="left"/>
+      <w:pPr>
+        <w:ind w:left="4320" w:hanging="360"/>
+      </w:pPr>
+      <w:rPr>
+        <w:rFonts w:ascii="Wingdings" w:hAnsi="Wingdings" w:hint="default"/>
+      </w:rPr>
+    </w:lvl>
+    <w:lvl w:ilvl="6" w:tplc="04090001" w:tentative="1">
+      <w:start w:val="1"/>
+      <w:numFmt w:val="bullet"/>
+      <w:lvlText w:val=""/>
+      <w:lvlJc w:val="left"/>
+      <w:pPr>
+        <w:ind w:left="5040" w:hanging="360"/>
+      </w:pPr>
+      <w:rPr>
+        <w:rFonts w:ascii="Symbol" w:hAnsi="Symbol" w:hint="default"/>
+      </w:rPr>
+    </w:lvl>
+    <w:lvl w:ilvl="7" w:tplc="04090003" w:tentative="1">
+      <w:start w:val="1"/>
+      <w:numFmt w:val="bullet"/>
+      <w:lvlText w:val="o"/>
+      <w:lvlJc w:val="left"/>
+      <w:pPr>
+        <w:ind w:left="5760" w:hanging="360"/>
+      </w:pPr>
+      <w:rPr>
+        <w:rFonts w:ascii="Courier New" w:hAnsi="Courier New" w:cs="Courier New" w:hint="default"/>
+      </w:rPr>
+    </w:lvl>
+    <w:lvl w:ilvl="8" w:tplc="04090005" w:tentative="1">
+      <w:start w:val="1"/>
+      <w:numFmt w:val="bullet"/>
+      <w:lvlText w:val=""/>
+      <w:lvlJc w:val="left"/>
+      <w:pPr>
+        <w:ind w:left="6480" w:hanging="360"/>
+      </w:pPr>
+      <w:rPr>
+        <w:rFonts w:ascii="Wingdings" w:hAnsi="Wingdings" w:hint="default"/>
+      </w:rPr>
+    </w:lvl>
+  </w:abstractNum>
+  <w:abstractNum w:abstractNumId="3" w15:restartNumberingAfterBreak="0">
+    <w:nsid w:val="4A73546F"/>
+    <w:multiLevelType w:val="hybridMultilevel"/>
+    <w:tmpl w:val="ECD40CDC"/>
+    <w:lvl w:ilvl="0" w:tplc="04090001">
+      <w:start w:val="1"/>
+      <w:numFmt w:val="bullet"/>
+      <w:lvlText w:val=""/>
+      <w:lvlJc w:val="left"/>
+      <w:pPr>
+        <w:ind w:left="720" w:hanging="360"/>
+      </w:pPr>
+      <w:rPr>
+        <w:rFonts w:ascii="Symbol" w:hAnsi="Symbol" w:hint="default"/>
+      </w:rPr>
+    </w:lvl>
+    <w:lvl w:ilvl="1" w:tplc="04090003" w:tentative="1">
+      <w:start w:val="1"/>
+      <w:numFmt w:val="bullet"/>
+      <w:lvlText w:val="o"/>
+      <w:lvlJc w:val="left"/>
+      <w:pPr>
+        <w:ind w:left="1440" w:hanging="360"/>
+      </w:pPr>
+      <w:rPr>
+        <w:rFonts w:ascii="Courier New" w:hAnsi="Courier New" w:cs="Courier New" w:hint="default"/>
+      </w:rPr>
+    </w:lvl>
+    <w:lvl w:ilvl="2" w:tplc="04090005" w:tentative="1">
+      <w:start w:val="1"/>
+      <w:numFmt w:val="bullet"/>
+      <w:lvlText w:val=""/>
+      <w:lvlJc w:val="left"/>
+      <w:pPr>
+        <w:ind w:left="2160" w:hanging="360"/>
+      </w:pPr>
+      <w:rPr>
+        <w:rFonts w:ascii="Wingdings" w:hAnsi="Wingdings" w:hint="default"/>
+      </w:rPr>
+    </w:lvl>
+    <w:lvl w:ilvl="3" w:tplc="04090001" w:tentative="1">
+      <w:start w:val="1"/>
+      <w:numFmt w:val="bullet"/>
+      <w:lvlText w:val=""/>
+      <w:lvlJc w:val="left"/>
+      <w:pPr>
+        <w:ind w:left="2880" w:hanging="360"/>
+      </w:pPr>
+      <w:rPr>
+        <w:rFonts w:ascii="Symbol" w:hAnsi="Symbol" w:hint="default"/>
+      </w:rPr>
+    </w:lvl>
+    <w:lvl w:ilvl="4" w:tplc="04090003" w:tentative="1">
+      <w:start w:val="1"/>
+      <w:numFmt w:val="bullet"/>
+      <w:lvlText w:val="o"/>
+      <w:lvlJc w:val="left"/>
+      <w:pPr>
+        <w:ind w:left="3600" w:hanging="360"/>
+      </w:pPr>
+      <w:rPr>
+        <w:rFonts w:ascii="Courier New" w:hAnsi="Courier New" w:cs="Courier New" w:hint="default"/>
+      </w:rPr>
+    </w:lvl>
+    <w:lvl w:ilvl="5" w:tplc="04090005" w:tentative="1">
+      <w:start w:val="1"/>
+      <w:numFmt w:val="bullet"/>
+      <w:lvlText w:val=""/>
+      <w:lvlJc w:val="left"/>
+      <w:pPr>
+        <w:ind w:left="4320" w:hanging="360"/>
+      </w:pPr>
+      <w:rPr>
+        <w:rFonts w:ascii="Wingdings" w:hAnsi="Wingdings" w:hint="default"/>
+      </w:rPr>
+    </w:lvl>
+    <w:lvl w:ilvl="6" w:tplc="04090001" w:tentative="1">
+      <w:start w:val="1"/>
+      <w:numFmt w:val="bullet"/>
+      <w:lvlText w:val=""/>
+      <w:lvlJc w:val="left"/>
+      <w:pPr>
+        <w:ind w:left="5040" w:hanging="360"/>
+      </w:pPr>
+      <w:rPr>
+        <w:rFonts w:ascii="Symbol" w:hAnsi="Symbol" w:hint="default"/>
+      </w:rPr>
+    </w:lvl>
+    <w:lvl w:ilvl="7" w:tplc="04090003" w:tentative="1">
+      <w:start w:val="1"/>
+      <w:numFmt w:val="bullet"/>
+      <w:lvlText w:val="o"/>
+      <w:lvlJc w:val="left"/>
+      <w:pPr>
+        <w:ind w:left="5760" w:hanging="360"/>
+      </w:pPr>
+      <w:rPr>
+        <w:rFonts w:ascii="Courier New" w:hAnsi="Courier New" w:cs="Courier New" w:hint="default"/>
+      </w:rPr>
+    </w:lvl>
+    <w:lvl w:ilvl="8" w:tplc="04090005" w:tentative="1">
+      <w:start w:val="1"/>
+      <w:numFmt w:val="bullet"/>
+      <w:lvlText w:val=""/>
+      <w:lvlJc w:val="left"/>
+      <w:pPr>
+        <w:ind w:left="6480" w:hanging="360"/>
+      </w:pPr>
+      <w:rPr>
+        <w:rFonts w:ascii="Wingdings" w:hAnsi="Wingdings" w:hint="default"/>
+      </w:rPr>
+    </w:lvl>
+  </w:abstractNum>
   <w:num w:numId="1">
     <w:abstractNumId w:val="0"/>
   </w:num>
   <w:num w:numId="2">
     <w:abstractNumId w:val="1"/>
+  </w:num>
+  <w:num w:numId="3">
+    <w:abstractNumId w:val="3"/>
+  </w:num>
+  <w:num w:numId="4">
+    <w:abstractNumId w:val="2"/>
   </w:num>
 </w:numbering>
 </file>

</xml_diff>